<commit_message>
submit table expand working, stop auto incrementing ids from same order in approval
</commit_message>
<xml_diff>
--- a/api/rendered_templates/rendered_son_template_lines.docx
+++ b/api/rendered_templates/rendered_son_template_lines.docx
@@ -99,7 +99,7 @@
           <w:szCs w:val="28"/>
         </w:rPr>
         <w:tab/>
-        <w:t xml:space="preserve">Statement of Need ID#: 20250420-0004</w:t>
+        <w:t xml:space="preserve">Statement of Need ID#: 20250421-0004</w:t>
       </w:r>
     </w:p>
     <w:p>
@@ -897,7 +897,7 @@
                 <w:sz w:val="22"/>
                 <w:szCs w:val="22"/>
               </w:rPr>
-              <w:t xml:space="preserve">3111</w:t>
+              <w:t xml:space="preserve">3113</w:t>
             </w:r>
           </w:p>
         </w:tc>
@@ -931,7 +931,7 @@
                 <w:sz w:val="22"/>
                 <w:szCs w:val="22"/>
               </w:rPr>
-              <w:t xml:space="preserve">51140E</w:t>
+              <w:t xml:space="preserve">092000</w:t>
             </w:r>
           </w:p>
         </w:tc>

</xml_diff>

<commit_message>
rendering son works, but fix header issue
</commit_message>
<xml_diff>
--- a/api/rendered_templates/rendered_son_template_lines.docx
+++ b/api/rendered_templates/rendered_son_template_lines.docx
@@ -99,7 +99,7 @@
           <w:szCs w:val="28"/>
         </w:rPr>
         <w:tab/>
-        <w:t xml:space="preserve">Statement of Need ID#: 20250422-0001</w:t>
+        <w:t xml:space="preserve">Statement of Need ID#: 20250423-0024</w:t>
       </w:r>
     </w:p>
     <w:p>
@@ -225,17 +225,17 @@
         <w:tblLook w:val="04A0" w:firstRow="1" w:lastRow="0" w:firstColumn="1" w:lastColumn="0" w:noHBand="0" w:noVBand="1"/>
       </w:tblPr>
       <w:tblGrid>
-        <w:gridCol w:w="2595"/>
-        <w:gridCol w:w="1260"/>
+        <w:gridCol w:w="2415"/>
+        <w:gridCol w:w="1440"/>
         <w:gridCol w:w="280"/>
         <w:gridCol w:w="1340"/>
         <w:gridCol w:w="990"/>
         <w:gridCol w:w="100"/>
-        <w:gridCol w:w="710"/>
-        <w:gridCol w:w="1187"/>
-        <w:gridCol w:w="1963"/>
-        <w:gridCol w:w="1440"/>
-        <w:gridCol w:w="3330"/>
+        <w:gridCol w:w="1070"/>
+        <w:gridCol w:w="1620"/>
+        <w:gridCol w:w="1890"/>
+        <w:gridCol w:w="1800"/>
+        <w:gridCol w:w="2250"/>
       </w:tblGrid>
       <w:tr>
         <w:trPr>
@@ -326,7 +326,7 @@
                 <w:rFonts w:asciiTheme="minorHAnsi" w:eastAsia="Times New Roman" w:hAnsiTheme="minorHAnsi" w:cs="Times New Roman"/>
                 <w:color w:val="000000"/>
               </w:rPr>
-              <w:t xml:space="preserve"> 2025-04-22</w:t>
+              <w:t xml:space="preserve"> </w:t>
             </w:r>
           </w:p>
         </w:tc>
@@ -355,7 +355,7 @@
         </w:tc>
         <w:tc>
           <w:tcPr>
-            <w:tcW w:w="710" w:type="dxa"/>
+            <w:tcW w:w="1070" w:type="dxa"/>
             <w:tcBorders>
               <w:top w:val="single" w:sz="12" w:space="0" w:color="000000" w:themeColor="text1"/>
               <w:left w:val="nil"/>
@@ -385,7 +385,7 @@
         </w:tc>
         <w:tc>
           <w:tcPr>
-            <w:tcW w:w="4590" w:type="dxa"/>
+            <w:tcW w:w="5310" w:type="dxa"/>
             <w:gridSpan w:val="3"/>
             <w:tcBorders>
               <w:top w:val="single" w:sz="12" w:space="0" w:color="000000" w:themeColor="text1"/>
@@ -409,7 +409,7 @@
         </w:tc>
         <w:tc>
           <w:tcPr>
-            <w:tcW w:w="3330" w:type="dxa"/>
+            <w:tcW w:w="2250" w:type="dxa"/>
             <w:tcBorders>
               <w:top w:val="single" w:sz="12" w:space="0" w:color="000000" w:themeColor="text1"/>
               <w:left w:val="nil"/>
@@ -566,8 +566,19 @@
                 <w:sz w:val="22"/>
                 <w:szCs w:val="22"/>
               </w:rPr>
-              <w:t xml:space="preserve"/>
+              <w:t xml:space="preserve">           </w:t>
             </w:r>
+          </w:p>
+          <w:p>
+            <w:pPr>
+              <w:contextualSpacing w:val="0"/>
+              <w:rPr>
+                <w:rFonts w:asciiTheme="minorHAnsi" w:eastAsia="Times New Roman" w:hAnsiTheme="minorHAnsi" w:cs="Times New Roman"/>
+                <w:color w:val="000000"/>
+                <w:sz w:val="22"/>
+                <w:szCs w:val="22"/>
+              </w:rPr>
+            </w:pPr>
           </w:p>
         </w:tc>
       </w:tr>
@@ -581,7 +592,7 @@
         <w:tc>
           <w:tcPr>
             <w:cnfStyle w:val="001000000000" w:firstRow="0" w:lastRow="0" w:firstColumn="1" w:lastColumn="0" w:oddVBand="0" w:evenVBand="0" w:oddHBand="0" w:evenHBand="0" w:firstRowFirstColumn="0" w:firstRowLastColumn="0" w:lastRowFirstColumn="0" w:lastRowLastColumn="0"/>
-            <w:tcW w:w="2595" w:type="dxa"/>
+            <w:tcW w:w="2415" w:type="dxa"/>
             <w:tcBorders>
               <w:top w:val="single" w:sz="12" w:space="0" w:color="000000" w:themeColor="text1"/>
               <w:left w:val="single" w:sz="12" w:space="0" w:color="000000" w:themeColor="text1"/>
@@ -611,7 +622,7 @@
         </w:tc>
         <w:tc>
           <w:tcPr>
-            <w:tcW w:w="1260" w:type="dxa"/>
+            <w:tcW w:w="1440" w:type="dxa"/>
             <w:tcBorders>
               <w:top w:val="single" w:sz="12" w:space="0" w:color="000000" w:themeColor="text1"/>
               <w:bottom w:val="single" w:sz="12" w:space="0" w:color="000000" w:themeColor="text1"/>
@@ -688,7 +699,7 @@
         </w:tc>
         <w:tc>
           <w:tcPr>
-            <w:tcW w:w="1800" w:type="dxa"/>
+            <w:tcW w:w="2160" w:type="dxa"/>
             <w:gridSpan w:val="3"/>
             <w:tcBorders>
               <w:top w:val="single" w:sz="12" w:space="0" w:color="000000" w:themeColor="text1"/>
@@ -723,7 +734,7 @@
         </w:tc>
         <w:tc>
           <w:tcPr>
-            <w:tcW w:w="1187" w:type="dxa"/>
+            <w:tcW w:w="1620" w:type="dxa"/>
             <w:tcBorders>
               <w:top w:val="single" w:sz="12" w:space="0" w:color="000000" w:themeColor="text1"/>
               <w:bottom w:val="single" w:sz="12" w:space="0" w:color="000000" w:themeColor="text1"/>
@@ -756,7 +767,7 @@
         </w:tc>
         <w:tc>
           <w:tcPr>
-            <w:tcW w:w="1963" w:type="dxa"/>
+            <w:tcW w:w="1890" w:type="dxa"/>
             <w:tcBorders>
               <w:top w:val="single" w:sz="12" w:space="0" w:color="000000" w:themeColor="text1"/>
               <w:bottom w:val="single" w:sz="12" w:space="0" w:color="000000" w:themeColor="text1"/>
@@ -789,7 +800,7 @@
         </w:tc>
         <w:tc>
           <w:tcPr>
-            <w:tcW w:w="1440" w:type="dxa"/>
+            <w:tcW w:w="1800" w:type="dxa"/>
             <w:tcBorders>
               <w:top w:val="single" w:sz="12" w:space="0" w:color="000000" w:themeColor="text1"/>
               <w:bottom w:val="single" w:sz="12" w:space="0" w:color="000000" w:themeColor="text1"/>
@@ -822,7 +833,7 @@
         </w:tc>
         <w:tc>
           <w:tcPr>
-            <w:tcW w:w="3330" w:type="dxa"/>
+            <w:tcW w:w="2250" w:type="dxa"/>
             <w:tcBorders>
               <w:top w:val="single" w:sz="12" w:space="0" w:color="000000" w:themeColor="text1"/>
               <w:bottom w:val="single" w:sz="12" w:space="0" w:color="000000" w:themeColor="text1"/>
@@ -865,7 +876,7 @@
         <w:tc>
           <w:tcPr>
             <w:cnfStyle w:val="001000000000" w:firstRow="0" w:lastRow="0" w:firstColumn="1" w:lastColumn="0" w:oddVBand="0" w:evenVBand="0" w:oddHBand="0" w:evenHBand="0" w:firstRowFirstColumn="0" w:firstRowLastColumn="0" w:lastRowFirstColumn="0" w:lastRowLastColumn="0"/>
-            <w:tcW w:w="2595" w:type="dxa"/>
+            <w:tcW w:w="2415" w:type="dxa"/>
             <w:tcBorders>
               <w:top w:val="single" w:sz="12" w:space="0" w:color="000000" w:themeColor="text1"/>
               <w:left w:val="single" w:sz="12" w:space="0" w:color="000000" w:themeColor="text1"/>
@@ -897,13 +908,13 @@
                 <w:sz w:val="22"/>
                 <w:szCs w:val="22"/>
               </w:rPr>
-              <w:t xml:space="preserve">3107</w:t>
+              <w:t xml:space="preserve">3113</w:t>
             </w:r>
           </w:p>
         </w:tc>
         <w:tc>
           <w:tcPr>
-            <w:tcW w:w="1260" w:type="dxa"/>
+            <w:tcW w:w="1440" w:type="dxa"/>
             <w:tcBorders>
               <w:top w:val="single" w:sz="12" w:space="0" w:color="000000" w:themeColor="text1"/>
               <w:left w:val="single" w:sz="6" w:space="0" w:color="000000" w:themeColor="text1"/>
@@ -931,7 +942,7 @@
                 <w:sz w:val="22"/>
                 <w:szCs w:val="22"/>
               </w:rPr>
-              <w:t xml:space="preserve">51140X</w:t>
+              <w:t xml:space="preserve">092000</w:t>
             </w:r>
           </w:p>
         </w:tc>
@@ -967,13 +978,13 @@
                 <w:sz w:val="22"/>
                 <w:szCs w:val="22"/>
               </w:rPr>
-              <w:t xml:space="preserve">ALEX/J</w:t>
+              <w:t xml:space="preserve">SHVT/C</w:t>
             </w:r>
           </w:p>
         </w:tc>
         <w:tc>
           <w:tcPr>
-            <w:tcW w:w="1800" w:type="dxa"/>
+            <w:tcW w:w="2160" w:type="dxa"/>
             <w:gridSpan w:val="3"/>
             <w:tcBorders>
               <w:top w:val="single" w:sz="12" w:space="0" w:color="000000" w:themeColor="text1"/>
@@ -1017,7 +1028,7 @@
         </w:tc>
         <w:tc>
           <w:tcPr>
-            <w:tcW w:w="1187" w:type="dxa"/>
+            <w:tcW w:w="1620" w:type="dxa"/>
             <w:tcBorders>
               <w:top w:val="single" w:sz="12" w:space="0" w:color="000000" w:themeColor="text1"/>
               <w:left w:val="single" w:sz="6" w:space="0" w:color="000000" w:themeColor="text1"/>
@@ -1045,13 +1056,13 @@
                 <w:sz w:val="22"/>
                 <w:szCs w:val="22"/>
               </w:rPr>
-              <w:t xml:space="preserve">121</w:t>
+              <w:t xml:space="preserve">12</w:t>
             </w:r>
           </w:p>
         </w:tc>
         <w:tc>
           <w:tcPr>
-            <w:tcW w:w="1963" w:type="dxa"/>
+            <w:tcW w:w="1890" w:type="dxa"/>
             <w:tcBorders>
               <w:top w:val="single" w:sz="12" w:space="0" w:color="000000" w:themeColor="text1"/>
               <w:left w:val="single" w:sz="6" w:space="0" w:color="000000" w:themeColor="text1"/>
@@ -1085,7 +1096,7 @@
         </w:tc>
         <w:tc>
           <w:tcPr>
-            <w:tcW w:w="1440" w:type="dxa"/>
+            <w:tcW w:w="1800" w:type="dxa"/>
             <w:tcBorders>
               <w:top w:val="single" w:sz="12" w:space="0" w:color="000000" w:themeColor="text1"/>
               <w:left w:val="single" w:sz="6" w:space="0" w:color="000000" w:themeColor="text1"/>
@@ -1113,13 +1124,13 @@
                 <w:sz w:val="22"/>
                 <w:szCs w:val="22"/>
               </w:rPr>
-              <w:t xml:space="preserve">1452.0</w:t>
+              <w:t xml:space="preserve">144.0</w:t>
             </w:r>
           </w:p>
         </w:tc>
         <w:tc>
           <w:tcPr>
-            <w:tcW w:w="3330" w:type="dxa"/>
+            <w:tcW w:w="2250" w:type="dxa"/>
             <w:tcBorders>
               <w:top w:val="single" w:sz="12" w:space="0" w:color="000000" w:themeColor="text1"/>
               <w:left w:val="single" w:sz="6" w:space="0" w:color="000000" w:themeColor="text1"/>
@@ -1161,7 +1172,7 @@
         <w:tc>
           <w:tcPr>
             <w:cnfStyle w:val="001000000000" w:firstRow="0" w:lastRow="0" w:firstColumn="1" w:lastColumn="0" w:oddVBand="0" w:evenVBand="0" w:oddHBand="0" w:evenHBand="0" w:firstRowFirstColumn="0" w:firstRowLastColumn="0" w:lastRowFirstColumn="0" w:lastRowLastColumn="0"/>
-            <w:tcW w:w="10425" w:type="dxa"/>
+            <w:tcW w:w="11145" w:type="dxa"/>
             <w:gridSpan w:val="9"/>
             <w:tcBorders>
               <w:top w:val="single" w:sz="12" w:space="0" w:color="000000" w:themeColor="text1"/>
@@ -1184,6 +1195,17 @@
             <w:r>
               <w:rPr>
                 <w:rFonts w:asciiTheme="minorHAnsi" w:eastAsia="Times New Roman" w:hAnsiTheme="minorHAnsi" w:cs="Times New Roman"/>
+                <w:b w:val="0"/>
+                <w:bCs w:val="0"/>
+                <w:color w:val="000000"/>
+                <w:sz w:val="22"/>
+                <w:szCs w:val="22"/>
+              </w:rPr>
+              <w:t xml:space="preserve"/>
+            </w:r>
+            <w:r>
+              <w:rPr>
+                <w:rFonts w:asciiTheme="minorHAnsi" w:eastAsia="Times New Roman" w:hAnsiTheme="minorHAnsi" w:cs="Times New Roman"/>
                 <w:color w:val="000000"/>
               </w:rPr>
               <w:t xml:space="preserve">PURCHASE TOTAL           </w:t>
@@ -1192,7 +1214,7 @@
         </w:tc>
         <w:tc>
           <w:tcPr>
-            <w:tcW w:w="1440" w:type="dxa"/>
+            <w:tcW w:w="1800" w:type="dxa"/>
             <w:tcBorders>
               <w:top w:val="single" w:sz="12" w:space="0" w:color="000000" w:themeColor="text1"/>
               <w:left w:val="single" w:sz="6" w:space="0" w:color="000000" w:themeColor="text1"/>
@@ -1217,7 +1239,7 @@
         </w:tc>
         <w:tc>
           <w:tcPr>
-            <w:tcW w:w="3330" w:type="dxa"/>
+            <w:tcW w:w="2250" w:type="dxa"/>
             <w:tcBorders>
               <w:top w:val="single" w:sz="12" w:space="0" w:color="000000" w:themeColor="text1"/>
               <w:left w:val="single" w:sz="6" w:space="0" w:color="000000" w:themeColor="text1"/>
@@ -3032,6 +3054,7 @@
     <w:rsid w:val="00184A51"/>
     <w:rsid w:val="001B572E"/>
     <w:rsid w:val="0027440E"/>
+    <w:rsid w:val="003277E8"/>
     <w:rsid w:val="0035413A"/>
     <w:rsid w:val="0039640D"/>
     <w:rsid w:val="00412DC0"/>
@@ -3041,6 +3064,7 @@
     <w:rsid w:val="005B0E82"/>
     <w:rsid w:val="0065751D"/>
     <w:rsid w:val="006B0854"/>
+    <w:rsid w:val="007B5D0F"/>
     <w:rsid w:val="007D275D"/>
     <w:rsid w:val="00852A27"/>
     <w:rsid w:val="00870179"/>
@@ -3048,9 +3072,11 @@
     <w:rsid w:val="00B25D27"/>
     <w:rsid w:val="00B35CCF"/>
     <w:rsid w:val="00BB1E7D"/>
+    <w:rsid w:val="00CC5CB5"/>
     <w:rsid w:val="00DA1D72"/>
     <w:rsid w:val="00E47094"/>
     <w:rsid w:val="00E550ED"/>
+    <w:rsid w:val="00FF524C"/>
   </w:rsids>
   <m:mathPr>
     <m:mathFont m:val="Cambria Math"/>

</xml_diff>